<commit_message>
Written analysis on the trend on schools's performance - Updated
</commit_message>
<xml_diff>
--- a/PyCitySchools/PyCitySchools written analysis.docx
+++ b/PyCitySchools/PyCitySchools written analysis.docx
@@ -27,13 +27,29 @@
         <w:ind w:firstLine="360"/>
       </w:pPr>
       <w:r>
-        <w:t xml:space="preserve">The CitySchools dataset is </w:t>
+        <w:t xml:space="preserve">The </w:t>
+      </w:r>
+      <w:proofErr w:type="spellStart"/>
+      <w:r>
+        <w:t>CitySchools</w:t>
+      </w:r>
+      <w:proofErr w:type="spellEnd"/>
+      <w:r>
+        <w:t xml:space="preserve"> dataset is </w:t>
       </w:r>
       <w:r>
         <w:t>analyzed</w:t>
       </w:r>
       <w:r>
-        <w:t xml:space="preserve"> using Python’s Pandas library in Jupyter notebook. There are 15 schools in the dataset provided. Below are the </w:t>
+        <w:t xml:space="preserve"> using Python’s Pandas library in </w:t>
+      </w:r>
+      <w:proofErr w:type="spellStart"/>
+      <w:r>
+        <w:t>Jupyter</w:t>
+      </w:r>
+      <w:proofErr w:type="spellEnd"/>
+      <w:r>
+        <w:t xml:space="preserve"> notebook. There are 15 schools in the dataset provided. Below are the </w:t>
       </w:r>
       <w:r>
         <w:t>conclusions</w:t>
@@ -88,7 +104,7 @@
           </mc:Choice>
           <mc:Fallback>
             <w:pict>
-              <v:shapetype w14:anchorId="5B3CFD32" id="_x0000_t75" coordsize="21600,21600" o:spt="75" o:preferrelative="t" path="m@4@5l@4@11@9@11@9@5xe" filled="f" stroked="f">
+              <v:shapetype w14:anchorId="4C4236F3" id="_x0000_t75" coordsize="21600,21600" o:spt="75" o:preferrelative="t" path="m@4@5l@4@11@9@11@9@5xe" filled="f" stroked="f">
                 <v:stroke joinstyle="miter"/>
                 <v:formulas>
                   <v:f eqn="if lineDrawn pixelLineWidth 0"/>
@@ -136,8 +152,8 @@
           <w:noProof/>
         </w:rPr>
         <w:drawing>
-          <wp:inline distT="0" distB="0" distL="0" distR="0" wp14:anchorId="4B87CC15" wp14:editId="299011B1">
-            <wp:extent cx="5943600" cy="1682115"/>
+          <wp:inline distT="0" distB="0" distL="0" distR="0" wp14:anchorId="4B87CC15" wp14:editId="697E0065">
+            <wp:extent cx="5303520" cy="1722120"/>
             <wp:effectExtent l="0" t="0" r="0" b="0"/>
             <wp:docPr id="2" name="Picture 2"/>
             <wp:cNvGraphicFramePr>
@@ -168,7 +184,7 @@
                   <pic:spPr bwMode="auto">
                     <a:xfrm>
                       <a:off x="0" y="0"/>
-                      <a:ext cx="5943600" cy="1682115"/>
+                      <a:ext cx="5303520" cy="1722120"/>
                     </a:xfrm>
                     <a:prstGeom prst="rect">
                       <a:avLst/>
@@ -309,9 +325,9 @@
           <w:noProof/>
         </w:rPr>
         <w:drawing>
-          <wp:inline distT="0" distB="0" distL="0" distR="0" wp14:anchorId="0976FB36" wp14:editId="0C95B736">
-            <wp:extent cx="5943600" cy="871220"/>
-            <wp:effectExtent l="0" t="0" r="0" b="5080"/>
+          <wp:inline distT="0" distB="0" distL="0" distR="0" wp14:anchorId="0976FB36" wp14:editId="3DCB57A0">
+            <wp:extent cx="5974080" cy="871220"/>
+            <wp:effectExtent l="0" t="0" r="7620" b="5080"/>
             <wp:docPr id="3" name="Picture 3"/>
             <wp:cNvGraphicFramePr>
               <a:graphicFrameLocks xmlns:a="http://schemas.openxmlformats.org/drawingml/2006/main" noChangeAspect="1"/>
@@ -341,7 +357,7 @@
                   <pic:spPr bwMode="auto">
                     <a:xfrm>
                       <a:off x="0" y="0"/>
-                      <a:ext cx="5943600" cy="871220"/>
+                      <a:ext cx="5974080" cy="871220"/>
                     </a:xfrm>
                     <a:prstGeom prst="rect">
                       <a:avLst/>
@@ -359,7 +375,6 @@
       </w:r>
     </w:p>
     <w:p/>
-    <w:p/>
     <w:p>
       <w:pPr>
         <w:pStyle w:val="ListParagraph"/>
@@ -372,10 +387,19 @@
         <w:t xml:space="preserve">Surprisingly, </w:t>
       </w:r>
       <w:r>
-        <w:t>we could see a decreasing trend in passing rate with the increase in budget amount. The s</w:t>
-      </w:r>
-      <w:r>
-        <w:t>chools with less budget per student has the highest overall passing rate.</w:t>
+        <w:t>we could see a decreasing trend in passing rate with the increase in budget amount. T</w:t>
+      </w:r>
+      <w:r>
+        <w:t>he s</w:t>
+      </w:r>
+      <w:r>
+        <w:t xml:space="preserve">chools with less budget per student </w:t>
+      </w:r>
+      <w:r>
+        <w:t>have</w:t>
+      </w:r>
+      <w:r>
+        <w:t xml:space="preserve"> the highest overall passing rate.</w:t>
       </w:r>
     </w:p>
     <w:p>

</xml_diff>